<commit_message>
Atualização  da Documentação e Product Backlog
</commit_message>
<xml_diff>
--- a/Documentos/Documentação_Projeto_Cosmos.docx
+++ b/Documentos/Documentação_Projeto_Cosmos.docx
@@ -639,7 +639,23 @@
           <w:rStyle w:val="normaltextrun"/>
           <w:rFonts w:ascii="Calibri" w:hAnsi="Calibri" w:cs="Calibri"/>
         </w:rPr>
-        <w:t xml:space="preserve"> (310-230 a.C.) foi o primeiro filósofo a propor que a Terra se movia em torno do Sol, quase 2 mil anos antes de Copérnico, e também conseguiu medir o tamanho do Sol e da Lua em relação à Terra. Eratóstenes de </w:t>
+        <w:t xml:space="preserve"> (310-230 a.C.) foi o primeiro filósofo a propor que a Terra se movia em torno do Sol, quase 2 mil anos antes de Copérnico, </w:t>
+      </w:r>
+      <w:proofErr w:type="gramStart"/>
+      <w:r>
+        <w:rPr>
+          <w:rStyle w:val="normaltextrun"/>
+          <w:rFonts w:ascii="Calibri" w:hAnsi="Calibri" w:cs="Calibri"/>
+        </w:rPr>
+        <w:t>e também</w:t>
+      </w:r>
+      <w:proofErr w:type="gramEnd"/>
+      <w:r>
+        <w:rPr>
+          <w:rStyle w:val="normaltextrun"/>
+          <w:rFonts w:ascii="Calibri" w:hAnsi="Calibri" w:cs="Calibri"/>
+        </w:rPr>
+        <w:t xml:space="preserve"> conseguiu medir o tamanho do Sol e da Lua em relação à Terra. Eratóstenes de </w:t>
       </w:r>
       <w:proofErr w:type="spellStart"/>
       <w:r>
@@ -861,21 +877,7 @@
           <w:rStyle w:val="normaltextrun"/>
           <w:rFonts w:ascii="Calibri" w:hAnsi="Calibri" w:cs="Calibri"/>
         </w:rPr>
-        <w:t xml:space="preserve">Alguns anos após a declaração da independência, em 15 de outubro de 1827, foi assinado por D. Pedro I o ato de criação do Imperial Observatório do Rio de Janeiro que, com a </w:t>
-      </w:r>
-      <w:r>
-        <w:rPr>
-          <w:rStyle w:val="normaltextrun"/>
-          <w:rFonts w:ascii="Calibri" w:hAnsi="Calibri" w:cs="Calibri"/>
-        </w:rPr>
-        <w:t>Proclamação da República</w:t>
-      </w:r>
-      <w:r>
-        <w:rPr>
-          <w:rStyle w:val="normaltextrun"/>
-          <w:rFonts w:ascii="Calibri" w:hAnsi="Calibri" w:cs="Calibri"/>
-        </w:rPr>
-        <w:t>, passou a ser denominado Observatório Nacional, uma das mais antigas instituições científicas brasileiras. No seu primeiro século de existência, o Observatório Nacional organizou ou participou de diversas expedições científicas de astronomia, sendo a mais famosa a que confirmou a teoria da relatividade em Sobral (CE), em 1919, comandada por uma equipe inglesa.</w:t>
+        <w:t>Alguns anos após a declaração da independência, em 15 de outubro de 1827, foi assinado por D. Pedro I o ato de criação do Imperial Observatório do Rio de Janeiro que, com a Proclamação da República, passou a ser denominado Observatório Nacional, uma das mais antigas instituições científicas brasileiras. No seu primeiro século de existência, o Observatório Nacional organizou ou participou de diversas expedições científicas de astronomia, sendo a mais famosa a que confirmou a teoria da relatividade em Sobral (CE), em 1919, comandada por uma equipe inglesa.</w:t>
       </w:r>
     </w:p>
     <w:p>
@@ -924,21 +926,7 @@
           <w:rStyle w:val="normaltextrun"/>
           <w:rFonts w:ascii="Calibri" w:hAnsi="Calibri" w:cs="Calibri"/>
         </w:rPr>
-        <w:t xml:space="preserve">Ainda em 1974 foi instalado o </w:t>
-      </w:r>
-      <w:r>
-        <w:rPr>
-          <w:rStyle w:val="normaltextrun"/>
-          <w:rFonts w:ascii="Calibri" w:hAnsi="Calibri" w:cs="Calibri"/>
-        </w:rPr>
-        <w:t>radiotelescópio para</w:t>
-      </w:r>
-      <w:r>
-        <w:rPr>
-          <w:rStyle w:val="normaltextrun"/>
-          <w:rFonts w:ascii="Calibri" w:hAnsi="Calibri" w:cs="Calibri"/>
-        </w:rPr>
-        <w:t xml:space="preserve"> ondas milimétricas com diâmetro de 13,4 metros, em Atibaia (SP). Nesse radiotelescópio foram feitas as principais pesquisas em radioastronomia no Brasil até hoje. Mais tarde, foi instalado o telescópio solar </w:t>
+        <w:t xml:space="preserve">Ainda em 1974 foi instalado o radiotelescópio para ondas milimétricas com diâmetro de 13,4 metros, em Atibaia (SP). Nesse radiotelescópio foram feitas as principais pesquisas em radioastronomia no Brasil até hoje. Mais tarde, foi instalado o telescópio solar </w:t>
       </w:r>
       <w:proofErr w:type="spellStart"/>
       <w:r>
@@ -1289,11 +1277,50 @@
     </w:p>
     <w:p>
       <w:pPr>
-        <w:jc w:val="both"/>
+        <w:pStyle w:val="PargrafodaLista"/>
         <w:rPr>
           <w:rFonts w:eastAsiaTheme="minorEastAsia" w:cstheme="minorHAnsi"/>
         </w:rPr>
       </w:pPr>
+    </w:p>
+    <w:p>
+      <w:pPr>
+        <w:pStyle w:val="PargrafodaLista"/>
+        <w:jc w:val="both"/>
+        <w:rPr>
+          <w:rFonts w:eastAsiaTheme="minorEastAsia" w:cstheme="minorHAnsi"/>
+        </w:rPr>
+      </w:pPr>
+      <w:r>
+        <w:rPr>
+          <w:rFonts w:eastAsiaTheme="minorEastAsia" w:cstheme="minorHAnsi"/>
+        </w:rPr>
+        <w:t>Desde 2016, minha relação com a astronomia começou quando fui apresentado a seus conceitos fascinantes. Essa introdução despertou questões intrigantes em minha mente, levando-me a uma jornada contínua de pesquisa, leitura e aprendizado sobre o vasto universo. Ao longo desses anos, minha paixão pela astronomia cresceu, transformando-se em uma busca constante por compreender os mistérios do cosmos e aprofundar meu conhecimento nessa área fascinante.</w:t>
+      </w:r>
+    </w:p>
+    <w:p>
+      <w:pPr>
+        <w:pStyle w:val="PargrafodaLista"/>
+        <w:jc w:val="both"/>
+        <w:rPr>
+          <w:rFonts w:eastAsiaTheme="minorEastAsia" w:cstheme="minorHAnsi"/>
+        </w:rPr>
+      </w:pPr>
+    </w:p>
+    <w:p>
+      <w:pPr>
+        <w:pStyle w:val="PargrafodaLista"/>
+        <w:jc w:val="both"/>
+        <w:rPr>
+          <w:rFonts w:eastAsiaTheme="minorEastAsia" w:cstheme="minorHAnsi"/>
+        </w:rPr>
+      </w:pPr>
+      <w:r>
+        <w:rPr>
+          <w:rFonts w:eastAsiaTheme="minorEastAsia" w:cstheme="minorHAnsi"/>
+        </w:rPr>
+        <w:t>Portanto, desde 2016, a astronomia não apenas cativou minha atenção, mas também floresceu como uma paixão duradoura. A complexidade e beleza do universo continuam a ser uma fonte constante de inspiração, impulsionando-me a explorar, pesquisar e aprender incessantemente sobre seus mistérios. Essa conexão profunda com a astronomia moldou a escolha do tema para meu projeto, pois acredito que compartilhar essa fascinação pode inspirar outros a se maravilharem com a grandiosidade do cosmos e aprofundar seu entendimento sobre o vasto desconhecido.</w:t>
+      </w:r>
       <w:r>
         <w:rPr>
           <w:rFonts w:eastAsiaTheme="minorEastAsia" w:cstheme="minorHAnsi"/>
@@ -1429,6 +1456,7 @@
         <w:jc w:val="both"/>
         <w:textAlignment w:val="baseline"/>
         <w:rPr>
+          <w:rStyle w:val="normaltextrun"/>
           <w:rFonts w:asciiTheme="minorHAnsi" w:hAnsiTheme="minorHAnsi" w:cstheme="minorHAnsi"/>
           <w:sz w:val="22"/>
           <w:szCs w:val="22"/>
@@ -1436,12 +1464,64 @@
       </w:pPr>
       <w:r>
         <w:rPr>
+          <w:rStyle w:val="normaltextrun"/>
           <w:rFonts w:asciiTheme="minorHAnsi" w:hAnsiTheme="minorHAnsi" w:cstheme="minorHAnsi"/>
           <w:sz w:val="22"/>
           <w:szCs w:val="22"/>
         </w:rPr>
-        <w:t>...</w:t>
-      </w:r>
+        <w:t>Desenvolver e lançar o site, incluindo páginas de acesso</w:t>
+      </w:r>
+      <w:r>
+        <w:rPr>
+          <w:rStyle w:val="normaltextrun"/>
+          <w:rFonts w:asciiTheme="minorHAnsi" w:hAnsiTheme="minorHAnsi" w:cstheme="minorHAnsi"/>
+          <w:sz w:val="22"/>
+          <w:szCs w:val="22"/>
+        </w:rPr>
+        <w:t xml:space="preserve"> ao Blog</w:t>
+      </w:r>
+      <w:r>
+        <w:rPr>
+          <w:rStyle w:val="normaltextrun"/>
+          <w:rFonts w:asciiTheme="minorHAnsi" w:hAnsiTheme="minorHAnsi" w:cstheme="minorHAnsi"/>
+          <w:sz w:val="22"/>
+          <w:szCs w:val="22"/>
+        </w:rPr>
+        <w:t xml:space="preserve">, até o prazo de </w:t>
+      </w:r>
+      <w:r>
+        <w:rPr>
+          <w:rStyle w:val="normaltextrun"/>
+          <w:rFonts w:asciiTheme="minorHAnsi" w:hAnsiTheme="minorHAnsi" w:cstheme="minorHAnsi"/>
+          <w:sz w:val="22"/>
+          <w:szCs w:val="22"/>
+        </w:rPr>
+        <w:t>3</w:t>
+      </w:r>
+      <w:r>
+        <w:rPr>
+          <w:rStyle w:val="normaltextrun"/>
+          <w:rFonts w:asciiTheme="minorHAnsi" w:hAnsiTheme="minorHAnsi" w:cstheme="minorHAnsi"/>
+          <w:sz w:val="22"/>
+          <w:szCs w:val="22"/>
+        </w:rPr>
+        <w:t>0 dias a partir do início do projeto.</w:t>
+      </w:r>
+    </w:p>
+    <w:p>
+      <w:pPr>
+        <w:pStyle w:val="paragraph"/>
+        <w:spacing w:before="0" w:beforeAutospacing="0" w:after="0" w:afterAutospacing="0"/>
+        <w:ind w:left="720"/>
+        <w:jc w:val="both"/>
+        <w:textAlignment w:val="baseline"/>
+        <w:rPr>
+          <w:rStyle w:val="normaltextrun"/>
+          <w:rFonts w:asciiTheme="minorHAnsi" w:hAnsiTheme="minorHAnsi" w:cstheme="minorHAnsi"/>
+          <w:sz w:val="22"/>
+          <w:szCs w:val="22"/>
+        </w:rPr>
+      </w:pPr>
     </w:p>
     <w:p>
       <w:pPr>
@@ -1461,12 +1541,80 @@
       </w:pPr>
       <w:r>
         <w:rPr>
+          <w:rStyle w:val="normaltextrun"/>
           <w:rFonts w:asciiTheme="minorHAnsi" w:hAnsiTheme="minorHAnsi" w:cstheme="minorHAnsi"/>
           <w:sz w:val="22"/>
           <w:szCs w:val="22"/>
         </w:rPr>
-        <w:t>...</w:t>
-      </w:r>
+        <w:t>Entregar dashboard interativo no site que exiba visualmente os dados de</w:t>
+      </w:r>
+      <w:r>
+        <w:rPr>
+          <w:rStyle w:val="normaltextrun"/>
+          <w:rFonts w:asciiTheme="minorHAnsi" w:hAnsiTheme="minorHAnsi" w:cstheme="minorHAnsi"/>
+          <w:sz w:val="22"/>
+          <w:szCs w:val="22"/>
+        </w:rPr>
+        <w:t xml:space="preserve"> interação dos usuários</w:t>
+      </w:r>
+      <w:r>
+        <w:rPr>
+          <w:rStyle w:val="normaltextrun"/>
+          <w:rFonts w:asciiTheme="minorHAnsi" w:hAnsiTheme="minorHAnsi" w:cstheme="minorHAnsi"/>
+          <w:sz w:val="22"/>
+          <w:szCs w:val="22"/>
+        </w:rPr>
+        <w:t xml:space="preserve">, pronto para uso em até </w:t>
+      </w:r>
+      <w:r>
+        <w:rPr>
+          <w:rStyle w:val="normaltextrun"/>
+          <w:rFonts w:asciiTheme="minorHAnsi" w:hAnsiTheme="minorHAnsi" w:cstheme="minorHAnsi"/>
+          <w:sz w:val="22"/>
+          <w:szCs w:val="22"/>
+        </w:rPr>
+        <w:t>3</w:t>
+      </w:r>
+      <w:r>
+        <w:rPr>
+          <w:rStyle w:val="normaltextrun"/>
+          <w:rFonts w:asciiTheme="minorHAnsi" w:hAnsiTheme="minorHAnsi" w:cstheme="minorHAnsi"/>
+          <w:sz w:val="22"/>
+          <w:szCs w:val="22"/>
+        </w:rPr>
+        <w:t>0</w:t>
+      </w:r>
+      <w:r>
+        <w:rPr>
+          <w:rStyle w:val="normaltextrun"/>
+          <w:rFonts w:asciiTheme="minorHAnsi" w:hAnsiTheme="minorHAnsi" w:cstheme="minorHAnsi"/>
+          <w:sz w:val="22"/>
+          <w:szCs w:val="22"/>
+        </w:rPr>
+        <w:t xml:space="preserve"> dias.</w:t>
+      </w:r>
+      <w:r>
+        <w:rPr>
+          <w:rStyle w:val="eop"/>
+          <w:rFonts w:asciiTheme="minorHAnsi" w:hAnsiTheme="minorHAnsi" w:cstheme="minorHAnsi"/>
+          <w:sz w:val="22"/>
+          <w:szCs w:val="22"/>
+        </w:rPr>
+        <w:t> </w:t>
+      </w:r>
+    </w:p>
+    <w:p>
+      <w:pPr>
+        <w:pStyle w:val="paragraph"/>
+        <w:spacing w:before="0" w:beforeAutospacing="0" w:after="0" w:afterAutospacing="0"/>
+        <w:jc w:val="both"/>
+        <w:textAlignment w:val="baseline"/>
+        <w:rPr>
+          <w:rFonts w:asciiTheme="minorHAnsi" w:hAnsiTheme="minorHAnsi" w:cstheme="minorHAnsi"/>
+          <w:sz w:val="22"/>
+          <w:szCs w:val="22"/>
+        </w:rPr>
+      </w:pPr>
     </w:p>
     <w:p>
       <w:pPr>
@@ -1486,61 +1634,57 @@
       </w:pPr>
       <w:r>
         <w:rPr>
+          <w:rStyle w:val="normaltextrun"/>
           <w:rFonts w:asciiTheme="minorHAnsi" w:hAnsiTheme="minorHAnsi" w:cstheme="minorHAnsi"/>
           <w:sz w:val="22"/>
           <w:szCs w:val="22"/>
         </w:rPr>
-        <w:t>...</w:t>
-      </w:r>
-    </w:p>
-    <w:p>
-      <w:pPr>
-        <w:pStyle w:val="paragraph"/>
-        <w:numPr>
-          <w:ilvl w:val="0"/>
-          <w:numId w:val="17"/>
-        </w:numPr>
-        <w:spacing w:before="0" w:beforeAutospacing="0" w:after="0" w:afterAutospacing="0"/>
-        <w:jc w:val="both"/>
-        <w:textAlignment w:val="baseline"/>
-        <w:rPr>
+        <w:t>Implementar sistema d</w:t>
+      </w:r>
+      <w:r>
+        <w:rPr>
+          <w:rStyle w:val="normaltextrun"/>
           <w:rFonts w:asciiTheme="minorHAnsi" w:hAnsiTheme="minorHAnsi" w:cstheme="minorHAnsi"/>
           <w:sz w:val="22"/>
           <w:szCs w:val="22"/>
         </w:rPr>
-      </w:pPr>
-      <w:r>
-        <w:rPr>
+        <w:t xml:space="preserve">e comentários e curtidas </w:t>
+      </w:r>
+      <w:r>
+        <w:rPr>
+          <w:rStyle w:val="normaltextrun"/>
           <w:rFonts w:asciiTheme="minorHAnsi" w:hAnsiTheme="minorHAnsi" w:cstheme="minorHAnsi"/>
           <w:sz w:val="22"/>
           <w:szCs w:val="22"/>
         </w:rPr>
-        <w:t>...</w:t>
-      </w:r>
-    </w:p>
-    <w:p>
-      <w:pPr>
-        <w:pStyle w:val="paragraph"/>
-        <w:numPr>
-          <w:ilvl w:val="0"/>
-          <w:numId w:val="17"/>
-        </w:numPr>
-        <w:spacing w:before="0" w:beforeAutospacing="0" w:after="0" w:afterAutospacing="0"/>
-        <w:jc w:val="both"/>
-        <w:textAlignment w:val="baseline"/>
-        <w:rPr>
+        <w:t xml:space="preserve">dentro de </w:t>
+      </w:r>
+      <w:r>
+        <w:rPr>
+          <w:rStyle w:val="normaltextrun"/>
           <w:rFonts w:asciiTheme="minorHAnsi" w:hAnsiTheme="minorHAnsi" w:cstheme="minorHAnsi"/>
           <w:sz w:val="22"/>
           <w:szCs w:val="22"/>
         </w:rPr>
-      </w:pPr>
-      <w:r>
-        <w:rPr>
+        <w:t>3</w:t>
+      </w:r>
+      <w:r>
+        <w:rPr>
+          <w:rStyle w:val="normaltextrun"/>
           <w:rFonts w:asciiTheme="minorHAnsi" w:hAnsiTheme="minorHAnsi" w:cstheme="minorHAnsi"/>
           <w:sz w:val="22"/>
           <w:szCs w:val="22"/>
         </w:rPr>
-        <w:t>...</w:t>
+        <w:t xml:space="preserve">0 </w:t>
+      </w:r>
+      <w:r>
+        <w:rPr>
+          <w:rStyle w:val="normaltextrun"/>
+          <w:rFonts w:asciiTheme="minorHAnsi" w:hAnsiTheme="minorHAnsi" w:cstheme="minorHAnsi"/>
+          <w:sz w:val="22"/>
+          <w:szCs w:val="22"/>
+        </w:rPr>
+        <w:t>dias.</w:t>
       </w:r>
     </w:p>
     <w:p>
@@ -1633,8 +1777,61 @@
         </w:rPr>
         <w:t>DESCRIÇÃO RESUMIDA DO PROJETO</w:t>
       </w:r>
-    </w:p>
-    <w:p/>
+      <w:r>
+        <w:rPr>
+          <w:rStyle w:val="normaltextrun"/>
+          <w:rFonts w:cstheme="majorHAnsi"/>
+          <w:b/>
+          <w:bCs/>
+          <w:color w:val="000000"/>
+          <w:sz w:val="24"/>
+          <w:szCs w:val="24"/>
+          <w:shd w:val="clear" w:color="auto" w:fill="FFFFFF"/>
+        </w:rPr>
+        <w:t>:</w:t>
+      </w:r>
+    </w:p>
+    <w:p>
+      <w:pPr>
+        <w:jc w:val="both"/>
+      </w:pPr>
+      <w:r>
+        <w:t>Desen</w:t>
+      </w:r>
+      <w:r>
+        <w:t>volvimento de um web site de astronomia (Blog)</w:t>
+      </w:r>
+      <w:r>
+        <w:t xml:space="preserve"> com cadastro, login, sistema de </w:t>
+      </w:r>
+      <w:r>
+        <w:t>comentários e curtidas.</w:t>
+      </w:r>
+      <w:r>
+        <w:t xml:space="preserve"> Os dados coletados sobre os usuários e suas interações estarão disponíveis </w:t>
+      </w:r>
+      <w:r>
+        <w:t xml:space="preserve">em tempo real </w:t>
+      </w:r>
+      <w:r>
+        <w:t xml:space="preserve">por meio de uma Dashboard </w:t>
+      </w:r>
+      <w:r>
+        <w:t>(Gráficos de Pizza</w:t>
+      </w:r>
+      <w:r>
+        <w:t xml:space="preserve"> apresentando a distribuição de usuários por sexo e indicação</w:t>
+      </w:r>
+      <w:r>
+        <w:t xml:space="preserve">) </w:t>
+      </w:r>
+      <w:r>
+        <w:t>em que o administrador terá acesso</w:t>
+      </w:r>
+      <w:r>
+        <w:t>, podendo tomar decisões mais assertivas com relação ao site.</w:t>
+      </w:r>
+    </w:p>
     <w:p>
       <w:pPr>
         <w:spacing w:after="120" w:line="240" w:lineRule="auto"/>
@@ -1899,544 +2096,191 @@
     </w:p>
     <w:p>
       <w:pPr>
-        <w:jc w:val="both"/>
-        <w:rPr>
-          <w:rStyle w:val="normaltextrun"/>
-          <w:rFonts w:asciiTheme="majorHAnsi" w:hAnsiTheme="majorHAnsi" w:cstheme="majorHAnsi"/>
-          <w:color w:val="000000"/>
-          <w:shd w:val="clear" w:color="auto" w:fill="FFFFFF"/>
-        </w:rPr>
-      </w:pPr>
-    </w:p>
-    <w:tbl>
-      <w:tblPr>
-        <w:tblStyle w:val="TabeladeGrade1Clara"/>
-        <w:tblW w:w="10280" w:type="dxa"/>
-        <w:tblInd w:w="-895" w:type="dxa"/>
-        <w:tblLook w:val="04A0" w:firstRow="1" w:lastRow="0" w:firstColumn="1" w:lastColumn="0" w:noHBand="0" w:noVBand="1"/>
-      </w:tblPr>
-      <w:tblGrid>
-        <w:gridCol w:w="1034"/>
-        <w:gridCol w:w="1346"/>
-        <w:gridCol w:w="1560"/>
-        <w:gridCol w:w="1637"/>
-        <w:gridCol w:w="1218"/>
-        <w:gridCol w:w="1218"/>
-        <w:gridCol w:w="1354"/>
-        <w:gridCol w:w="913"/>
-      </w:tblGrid>
-      <w:tr>
-        <w:trPr>
-          <w:cnfStyle w:val="100000000000" w:firstRow="1" w:lastRow="0" w:firstColumn="0" w:lastColumn="0" w:oddVBand="0" w:evenVBand="0" w:oddHBand="0" w:evenHBand="0" w:firstRowFirstColumn="0" w:firstRowLastColumn="0" w:lastRowFirstColumn="0" w:lastRowLastColumn="0"/>
-          <w:trHeight w:val="318"/>
-        </w:trPr>
-        <w:tc>
-          <w:tcPr>
-            <w:cnfStyle w:val="001000000000" w:firstRow="0" w:lastRow="0" w:firstColumn="1" w:lastColumn="0" w:oddVBand="0" w:evenVBand="0" w:oddHBand="0" w:evenHBand="0" w:firstRowFirstColumn="0" w:firstRowLastColumn="0" w:lastRowFirstColumn="0" w:lastRowLastColumn="0"/>
-            <w:tcW w:w="10280" w:type="dxa"/>
-            <w:gridSpan w:val="8"/>
-          </w:tcPr>
-          <w:p>
-            <w:pPr>
-              <w:jc w:val="center"/>
-              <w:rPr>
-                <w:rStyle w:val="normaltextrun"/>
-                <w:rFonts w:asciiTheme="majorHAnsi" w:hAnsiTheme="majorHAnsi" w:cstheme="majorHAnsi"/>
-                <w:color w:val="000000"/>
-                <w:shd w:val="clear" w:color="auto" w:fill="FFFFFF"/>
-              </w:rPr>
-            </w:pPr>
-            <w:r>
-              <w:rPr>
-                <w:rStyle w:val="normaltextrun"/>
-                <w:rFonts w:asciiTheme="majorHAnsi" w:hAnsiTheme="majorHAnsi" w:cstheme="majorHAnsi"/>
-                <w:color w:val="000000"/>
-                <w:sz w:val="20"/>
-                <w:szCs w:val="20"/>
-                <w:shd w:val="clear" w:color="auto" w:fill="FFFFFF"/>
-              </w:rPr>
-              <w:t>PRODUCT BACKLOG</w:t>
-            </w:r>
-          </w:p>
-        </w:tc>
-      </w:tr>
-      <w:tr>
-        <w:trPr>
-          <w:trHeight w:val="653"/>
-        </w:trPr>
-        <w:tc>
-          <w:tcPr>
-            <w:cnfStyle w:val="001000000000" w:firstRow="0" w:lastRow="0" w:firstColumn="1" w:lastColumn="0" w:oddVBand="0" w:evenVBand="0" w:oddHBand="0" w:evenHBand="0" w:firstRowFirstColumn="0" w:firstRowLastColumn="0" w:lastRowFirstColumn="0" w:lastRowLastColumn="0"/>
-            <w:tcW w:w="1034" w:type="dxa"/>
-            <w:vAlign w:val="center"/>
-          </w:tcPr>
-          <w:p>
-            <w:pPr>
-              <w:jc w:val="center"/>
-              <w:rPr>
-                <w:rStyle w:val="normaltextrun"/>
-                <w:rFonts w:asciiTheme="majorHAnsi" w:hAnsiTheme="majorHAnsi" w:cstheme="majorHAnsi"/>
-                <w:color w:val="000000"/>
-                <w:sz w:val="16"/>
-                <w:szCs w:val="16"/>
-                <w:shd w:val="clear" w:color="auto" w:fill="FFFFFF"/>
-              </w:rPr>
-            </w:pPr>
-            <w:r>
-              <w:rPr>
-                <w:rStyle w:val="normaltextrun"/>
-                <w:rFonts w:asciiTheme="majorHAnsi" w:hAnsiTheme="majorHAnsi" w:cstheme="majorHAnsi"/>
-                <w:color w:val="000000"/>
-                <w:sz w:val="16"/>
-                <w:szCs w:val="16"/>
-                <w:shd w:val="clear" w:color="auto" w:fill="FFFFFF"/>
-              </w:rPr>
-              <w:t>ID</w:t>
-            </w:r>
-          </w:p>
-        </w:tc>
-        <w:tc>
-          <w:tcPr>
-            <w:tcW w:w="1346" w:type="dxa"/>
-            <w:vAlign w:val="center"/>
-          </w:tcPr>
-          <w:p>
-            <w:pPr>
-              <w:jc w:val="center"/>
-              <w:cnfStyle w:val="000000000000" w:firstRow="0" w:lastRow="0" w:firstColumn="0" w:lastColumn="0" w:oddVBand="0" w:evenVBand="0" w:oddHBand="0" w:evenHBand="0" w:firstRowFirstColumn="0" w:firstRowLastColumn="0" w:lastRowFirstColumn="0" w:lastRowLastColumn="0"/>
-              <w:rPr>
-                <w:rStyle w:val="normaltextrun"/>
-                <w:rFonts w:asciiTheme="majorHAnsi" w:hAnsiTheme="majorHAnsi" w:cstheme="majorHAnsi"/>
-                <w:color w:val="000000"/>
-                <w:sz w:val="16"/>
-                <w:szCs w:val="16"/>
-                <w:shd w:val="clear" w:color="auto" w:fill="FFFFFF"/>
-              </w:rPr>
-            </w:pPr>
-            <w:r>
-              <w:rPr>
-                <w:rStyle w:val="normaltextrun"/>
-                <w:rFonts w:asciiTheme="majorHAnsi" w:hAnsiTheme="majorHAnsi" w:cstheme="majorHAnsi"/>
-                <w:b/>
-                <w:bCs/>
-                <w:color w:val="000000"/>
-                <w:sz w:val="16"/>
-                <w:szCs w:val="16"/>
-                <w:shd w:val="clear" w:color="auto" w:fill="FFFFFF"/>
-              </w:rPr>
-              <w:t>REQUISITOS</w:t>
-            </w:r>
-          </w:p>
-        </w:tc>
-        <w:tc>
-          <w:tcPr>
-            <w:tcW w:w="1560" w:type="dxa"/>
-            <w:vAlign w:val="center"/>
-          </w:tcPr>
-          <w:p>
-            <w:pPr>
-              <w:jc w:val="center"/>
-              <w:cnfStyle w:val="000000000000" w:firstRow="0" w:lastRow="0" w:firstColumn="0" w:lastColumn="0" w:oddVBand="0" w:evenVBand="0" w:oddHBand="0" w:evenHBand="0" w:firstRowFirstColumn="0" w:firstRowLastColumn="0" w:lastRowFirstColumn="0" w:lastRowLastColumn="0"/>
-              <w:rPr>
-                <w:rStyle w:val="normaltextrun"/>
-                <w:rFonts w:asciiTheme="majorHAnsi" w:hAnsiTheme="majorHAnsi" w:cstheme="majorHAnsi"/>
-                <w:color w:val="000000"/>
-                <w:sz w:val="16"/>
-                <w:szCs w:val="16"/>
-                <w:shd w:val="clear" w:color="auto" w:fill="FFFFFF"/>
-              </w:rPr>
-            </w:pPr>
-            <w:r>
-              <w:rPr>
-                <w:rStyle w:val="normaltextrun"/>
-                <w:rFonts w:asciiTheme="majorHAnsi" w:hAnsiTheme="majorHAnsi" w:cstheme="majorHAnsi"/>
-                <w:b/>
-                <w:bCs/>
-                <w:color w:val="000000"/>
-                <w:sz w:val="16"/>
-                <w:szCs w:val="16"/>
-                <w:shd w:val="clear" w:color="auto" w:fill="FFFFFF"/>
-              </w:rPr>
-              <w:t>DESCRIÇÃO</w:t>
-            </w:r>
-          </w:p>
-        </w:tc>
-        <w:tc>
-          <w:tcPr>
-            <w:tcW w:w="1637" w:type="dxa"/>
-            <w:vAlign w:val="center"/>
-          </w:tcPr>
-          <w:p>
-            <w:pPr>
-              <w:jc w:val="center"/>
-              <w:cnfStyle w:val="000000000000" w:firstRow="0" w:lastRow="0" w:firstColumn="0" w:lastColumn="0" w:oddVBand="0" w:evenVBand="0" w:oddHBand="0" w:evenHBand="0" w:firstRowFirstColumn="0" w:firstRowLastColumn="0" w:lastRowFirstColumn="0" w:lastRowLastColumn="0"/>
-              <w:rPr>
-                <w:rStyle w:val="normaltextrun"/>
-                <w:rFonts w:asciiTheme="majorHAnsi" w:hAnsiTheme="majorHAnsi" w:cstheme="majorHAnsi"/>
-                <w:color w:val="000000"/>
-                <w:sz w:val="16"/>
-                <w:szCs w:val="16"/>
-                <w:shd w:val="clear" w:color="auto" w:fill="FFFFFF"/>
-              </w:rPr>
-            </w:pPr>
-            <w:r>
-              <w:rPr>
-                <w:rStyle w:val="normaltextrun"/>
-                <w:rFonts w:asciiTheme="majorHAnsi" w:hAnsiTheme="majorHAnsi" w:cstheme="majorHAnsi"/>
-                <w:b/>
-                <w:bCs/>
-                <w:color w:val="000000"/>
-                <w:sz w:val="16"/>
-                <w:szCs w:val="16"/>
-                <w:shd w:val="clear" w:color="auto" w:fill="FFFFFF"/>
-              </w:rPr>
-              <w:t>CLASSIFICAÇÃO</w:t>
-            </w:r>
-          </w:p>
-        </w:tc>
-        <w:tc>
-          <w:tcPr>
-            <w:tcW w:w="1218" w:type="dxa"/>
-            <w:vAlign w:val="center"/>
-          </w:tcPr>
-          <w:p>
-            <w:pPr>
-              <w:jc w:val="center"/>
-              <w:cnfStyle w:val="000000000000" w:firstRow="0" w:lastRow="0" w:firstColumn="0" w:lastColumn="0" w:oddVBand="0" w:evenVBand="0" w:oddHBand="0" w:evenHBand="0" w:firstRowFirstColumn="0" w:firstRowLastColumn="0" w:lastRowFirstColumn="0" w:lastRowLastColumn="0"/>
-              <w:rPr>
-                <w:rStyle w:val="normaltextrun"/>
-                <w:rFonts w:asciiTheme="majorHAnsi" w:hAnsiTheme="majorHAnsi" w:cstheme="majorHAnsi"/>
-                <w:color w:val="000000"/>
-                <w:sz w:val="16"/>
-                <w:szCs w:val="16"/>
-                <w:shd w:val="clear" w:color="auto" w:fill="FFFFFF"/>
-              </w:rPr>
-            </w:pPr>
-            <w:r>
-              <w:rPr>
-                <w:rStyle w:val="normaltextrun"/>
-                <w:rFonts w:asciiTheme="majorHAnsi" w:hAnsiTheme="majorHAnsi" w:cstheme="majorHAnsi"/>
-                <w:b/>
-                <w:bCs/>
-                <w:color w:val="000000"/>
-                <w:sz w:val="16"/>
-                <w:szCs w:val="16"/>
-                <w:shd w:val="clear" w:color="auto" w:fill="FFFFFF"/>
-              </w:rPr>
-              <w:t>TAMANHO</w:t>
-            </w:r>
-          </w:p>
-        </w:tc>
-        <w:tc>
-          <w:tcPr>
-            <w:tcW w:w="1218" w:type="dxa"/>
-            <w:vAlign w:val="center"/>
-          </w:tcPr>
-          <w:p>
-            <w:pPr>
-              <w:jc w:val="center"/>
-              <w:cnfStyle w:val="000000000000" w:firstRow="0" w:lastRow="0" w:firstColumn="0" w:lastColumn="0" w:oddVBand="0" w:evenVBand="0" w:oddHBand="0" w:evenHBand="0" w:firstRowFirstColumn="0" w:firstRowLastColumn="0" w:lastRowFirstColumn="0" w:lastRowLastColumn="0"/>
-              <w:rPr>
-                <w:rStyle w:val="normaltextrun"/>
-                <w:rFonts w:asciiTheme="majorHAnsi" w:hAnsiTheme="majorHAnsi" w:cstheme="majorHAnsi"/>
-                <w:color w:val="000000"/>
-                <w:sz w:val="16"/>
-                <w:szCs w:val="16"/>
-                <w:shd w:val="clear" w:color="auto" w:fill="FFFFFF"/>
-              </w:rPr>
-            </w:pPr>
-            <w:r>
-              <w:rPr>
-                <w:rStyle w:val="normaltextrun"/>
-                <w:rFonts w:asciiTheme="majorHAnsi" w:hAnsiTheme="majorHAnsi" w:cstheme="majorHAnsi"/>
-                <w:b/>
-                <w:bCs/>
-                <w:color w:val="000000"/>
-                <w:sz w:val="16"/>
-                <w:szCs w:val="16"/>
-                <w:shd w:val="clear" w:color="auto" w:fill="FFFFFF"/>
-              </w:rPr>
-              <w:t xml:space="preserve">TAMANHO </w:t>
-            </w:r>
-            <w:r>
-              <w:rPr>
-                <w:rStyle w:val="normaltextrun"/>
-                <w:rFonts w:asciiTheme="majorHAnsi" w:hAnsiTheme="majorHAnsi" w:cstheme="majorHAnsi"/>
-                <w:b/>
-                <w:bCs/>
-                <w:color w:val="000000"/>
-                <w:sz w:val="16"/>
-                <w:szCs w:val="16"/>
-                <w:shd w:val="clear" w:color="auto" w:fill="FFFFFF"/>
-              </w:rPr>
-              <w:t>#</w:t>
-            </w:r>
-          </w:p>
-        </w:tc>
-        <w:tc>
-          <w:tcPr>
-            <w:tcW w:w="1354" w:type="dxa"/>
-            <w:vAlign w:val="center"/>
-          </w:tcPr>
-          <w:p>
-            <w:pPr>
-              <w:jc w:val="center"/>
-              <w:cnfStyle w:val="000000000000" w:firstRow="0" w:lastRow="0" w:firstColumn="0" w:lastColumn="0" w:oddVBand="0" w:evenVBand="0" w:oddHBand="0" w:evenHBand="0" w:firstRowFirstColumn="0" w:firstRowLastColumn="0" w:lastRowFirstColumn="0" w:lastRowLastColumn="0"/>
-              <w:rPr>
-                <w:rStyle w:val="normaltextrun"/>
-                <w:rFonts w:asciiTheme="majorHAnsi" w:hAnsiTheme="majorHAnsi" w:cstheme="majorHAnsi"/>
-                <w:color w:val="000000"/>
-                <w:sz w:val="16"/>
-                <w:szCs w:val="16"/>
-                <w:shd w:val="clear" w:color="auto" w:fill="FFFFFF"/>
-              </w:rPr>
-            </w:pPr>
-            <w:r>
-              <w:rPr>
-                <w:rStyle w:val="normaltextrun"/>
-                <w:rFonts w:asciiTheme="majorHAnsi" w:hAnsiTheme="majorHAnsi" w:cstheme="majorHAnsi"/>
-                <w:b/>
-                <w:bCs/>
-                <w:color w:val="000000"/>
-                <w:sz w:val="16"/>
-                <w:szCs w:val="16"/>
-                <w:shd w:val="clear" w:color="auto" w:fill="FFFFFF"/>
-              </w:rPr>
-              <w:t>PRIORIDADE</w:t>
-            </w:r>
-          </w:p>
-        </w:tc>
-        <w:tc>
-          <w:tcPr>
-            <w:tcW w:w="913" w:type="dxa"/>
-            <w:vAlign w:val="center"/>
-          </w:tcPr>
-          <w:p>
-            <w:pPr>
-              <w:jc w:val="center"/>
-              <w:cnfStyle w:val="000000000000" w:firstRow="0" w:lastRow="0" w:firstColumn="0" w:lastColumn="0" w:oddVBand="0" w:evenVBand="0" w:oddHBand="0" w:evenHBand="0" w:firstRowFirstColumn="0" w:firstRowLastColumn="0" w:lastRowFirstColumn="0" w:lastRowLastColumn="0"/>
-              <w:rPr>
-                <w:rStyle w:val="normaltextrun"/>
-                <w:rFonts w:asciiTheme="majorHAnsi" w:hAnsiTheme="majorHAnsi" w:cstheme="majorHAnsi"/>
-                <w:color w:val="000000"/>
-                <w:sz w:val="16"/>
-                <w:szCs w:val="16"/>
-                <w:shd w:val="clear" w:color="auto" w:fill="FFFFFF"/>
-              </w:rPr>
-            </w:pPr>
-            <w:r>
-              <w:rPr>
-                <w:rStyle w:val="normaltextrun"/>
-                <w:rFonts w:asciiTheme="majorHAnsi" w:hAnsiTheme="majorHAnsi" w:cstheme="majorHAnsi"/>
-                <w:b/>
-                <w:bCs/>
-                <w:color w:val="000000"/>
-                <w:sz w:val="16"/>
-                <w:szCs w:val="16"/>
-                <w:shd w:val="clear" w:color="auto" w:fill="FFFFFF"/>
-              </w:rPr>
-              <w:t>SPRINT</w:t>
-            </w:r>
-          </w:p>
-        </w:tc>
-      </w:tr>
-      <w:tr>
-        <w:trPr>
-          <w:trHeight w:val="1725"/>
-        </w:trPr>
-        <w:tc>
-          <w:tcPr>
-            <w:cnfStyle w:val="001000000000" w:firstRow="0" w:lastRow="0" w:firstColumn="1" w:lastColumn="0" w:oddVBand="0" w:evenVBand="0" w:oddHBand="0" w:evenHBand="0" w:firstRowFirstColumn="0" w:firstRowLastColumn="0" w:lastRowFirstColumn="0" w:lastRowLastColumn="0"/>
-            <w:tcW w:w="1034" w:type="dxa"/>
-            <w:vAlign w:val="center"/>
-          </w:tcPr>
-          <w:p>
-            <w:pPr>
-              <w:jc w:val="center"/>
-              <w:rPr>
-                <w:rStyle w:val="normaltextrun"/>
-                <w:rFonts w:asciiTheme="majorHAnsi" w:hAnsiTheme="majorHAnsi" w:cstheme="majorHAnsi"/>
-                <w:b w:val="0"/>
-                <w:bCs w:val="0"/>
-                <w:color w:val="000000"/>
-                <w:sz w:val="12"/>
-                <w:szCs w:val="12"/>
-                <w:shd w:val="clear" w:color="auto" w:fill="FFFFFF"/>
-              </w:rPr>
-            </w:pPr>
-            <w:r>
-              <w:rPr>
-                <w:sz w:val="12"/>
-                <w:szCs w:val="12"/>
-              </w:rPr>
-              <w:t>Requisito</w:t>
-            </w:r>
-          </w:p>
-        </w:tc>
-        <w:tc>
-          <w:tcPr>
-            <w:tcW w:w="1346" w:type="dxa"/>
-            <w:vAlign w:val="center"/>
-          </w:tcPr>
-          <w:p>
-            <w:pPr>
-              <w:jc w:val="center"/>
-              <w:cnfStyle w:val="000000000000" w:firstRow="0" w:lastRow="0" w:firstColumn="0" w:lastColumn="0" w:oddVBand="0" w:evenVBand="0" w:oddHBand="0" w:evenHBand="0" w:firstRowFirstColumn="0" w:firstRowLastColumn="0" w:lastRowFirstColumn="0" w:lastRowLastColumn="0"/>
-              <w:rPr>
-                <w:rStyle w:val="normaltextrun"/>
-                <w:rFonts w:asciiTheme="majorHAnsi" w:hAnsiTheme="majorHAnsi" w:cstheme="majorHAnsi"/>
-                <w:b/>
-                <w:bCs/>
-                <w:color w:val="000000"/>
-                <w:sz w:val="12"/>
-                <w:szCs w:val="12"/>
-                <w:shd w:val="clear" w:color="auto" w:fill="FFFFFF"/>
-              </w:rPr>
-            </w:pPr>
-          </w:p>
-        </w:tc>
-        <w:tc>
-          <w:tcPr>
-            <w:tcW w:w="1560" w:type="dxa"/>
-          </w:tcPr>
-          <w:p>
-            <w:pPr>
-              <w:jc w:val="both"/>
-              <w:cnfStyle w:val="000000000000" w:firstRow="0" w:lastRow="0" w:firstColumn="0" w:lastColumn="0" w:oddVBand="0" w:evenVBand="0" w:oddHBand="0" w:evenHBand="0" w:firstRowFirstColumn="0" w:firstRowLastColumn="0" w:lastRowFirstColumn="0" w:lastRowLastColumn="0"/>
-              <w:rPr>
-                <w:rStyle w:val="normaltextrun"/>
-                <w:rFonts w:asciiTheme="majorHAnsi" w:hAnsiTheme="majorHAnsi" w:cstheme="majorHAnsi"/>
-                <w:b/>
-                <w:bCs/>
-                <w:color w:val="000000"/>
-                <w:sz w:val="12"/>
-                <w:szCs w:val="12"/>
-                <w:shd w:val="clear" w:color="auto" w:fill="FFFFFF"/>
-              </w:rPr>
-            </w:pPr>
-          </w:p>
-        </w:tc>
-        <w:tc>
-          <w:tcPr>
-            <w:tcW w:w="1637" w:type="dxa"/>
-            <w:vAlign w:val="center"/>
-          </w:tcPr>
-          <w:p>
-            <w:pPr>
-              <w:jc w:val="center"/>
-              <w:cnfStyle w:val="000000000000" w:firstRow="0" w:lastRow="0" w:firstColumn="0" w:lastColumn="0" w:oddVBand="0" w:evenVBand="0" w:oddHBand="0" w:evenHBand="0" w:firstRowFirstColumn="0" w:firstRowLastColumn="0" w:lastRowFirstColumn="0" w:lastRowLastColumn="0"/>
-              <w:rPr>
-                <w:rStyle w:val="normaltextrun"/>
-                <w:rFonts w:asciiTheme="majorHAnsi" w:hAnsiTheme="majorHAnsi" w:cstheme="majorHAnsi"/>
-                <w:b/>
-                <w:bCs/>
-                <w:color w:val="000000"/>
-                <w:sz w:val="12"/>
-                <w:szCs w:val="12"/>
-                <w:shd w:val="clear" w:color="auto" w:fill="FFFFFF"/>
-              </w:rPr>
-            </w:pPr>
-          </w:p>
-        </w:tc>
-        <w:tc>
-          <w:tcPr>
-            <w:tcW w:w="1218" w:type="dxa"/>
-            <w:vAlign w:val="center"/>
-          </w:tcPr>
-          <w:p>
-            <w:pPr>
-              <w:jc w:val="center"/>
-              <w:cnfStyle w:val="000000000000" w:firstRow="0" w:lastRow="0" w:firstColumn="0" w:lastColumn="0" w:oddVBand="0" w:evenVBand="0" w:oddHBand="0" w:evenHBand="0" w:firstRowFirstColumn="0" w:firstRowLastColumn="0" w:lastRowFirstColumn="0" w:lastRowLastColumn="0"/>
-              <w:rPr>
-                <w:rStyle w:val="normaltextrun"/>
-                <w:rFonts w:asciiTheme="majorHAnsi" w:hAnsiTheme="majorHAnsi" w:cstheme="majorHAnsi"/>
-                <w:b/>
-                <w:bCs/>
-                <w:color w:val="000000"/>
-                <w:sz w:val="12"/>
-                <w:szCs w:val="12"/>
-                <w:shd w:val="clear" w:color="auto" w:fill="FFFFFF"/>
-              </w:rPr>
-            </w:pPr>
-          </w:p>
-        </w:tc>
-        <w:tc>
-          <w:tcPr>
-            <w:tcW w:w="1218" w:type="dxa"/>
-            <w:vAlign w:val="center"/>
-          </w:tcPr>
-          <w:p>
-            <w:pPr>
-              <w:jc w:val="center"/>
-              <w:cnfStyle w:val="000000000000" w:firstRow="0" w:lastRow="0" w:firstColumn="0" w:lastColumn="0" w:oddVBand="0" w:evenVBand="0" w:oddHBand="0" w:evenHBand="0" w:firstRowFirstColumn="0" w:firstRowLastColumn="0" w:lastRowFirstColumn="0" w:lastRowLastColumn="0"/>
-              <w:rPr>
-                <w:rStyle w:val="normaltextrun"/>
-                <w:rFonts w:asciiTheme="majorHAnsi" w:hAnsiTheme="majorHAnsi" w:cstheme="majorHAnsi"/>
-                <w:b/>
-                <w:bCs/>
-                <w:color w:val="000000"/>
-                <w:sz w:val="12"/>
-                <w:szCs w:val="12"/>
-                <w:shd w:val="clear" w:color="auto" w:fill="FFFFFF"/>
-              </w:rPr>
-            </w:pPr>
-          </w:p>
-        </w:tc>
-        <w:tc>
-          <w:tcPr>
-            <w:tcW w:w="1354" w:type="dxa"/>
-            <w:vAlign w:val="center"/>
-          </w:tcPr>
-          <w:p>
-            <w:pPr>
-              <w:jc w:val="center"/>
-              <w:cnfStyle w:val="000000000000" w:firstRow="0" w:lastRow="0" w:firstColumn="0" w:lastColumn="0" w:oddVBand="0" w:evenVBand="0" w:oddHBand="0" w:evenHBand="0" w:firstRowFirstColumn="0" w:firstRowLastColumn="0" w:lastRowFirstColumn="0" w:lastRowLastColumn="0"/>
-              <w:rPr>
-                <w:rStyle w:val="normaltextrun"/>
-                <w:rFonts w:asciiTheme="majorHAnsi" w:hAnsiTheme="majorHAnsi" w:cstheme="majorHAnsi"/>
-                <w:b/>
-                <w:bCs/>
-                <w:color w:val="000000"/>
-                <w:sz w:val="12"/>
-                <w:szCs w:val="12"/>
-                <w:shd w:val="clear" w:color="auto" w:fill="FFFFFF"/>
-              </w:rPr>
-            </w:pPr>
-          </w:p>
-        </w:tc>
-        <w:tc>
-          <w:tcPr>
-            <w:tcW w:w="913" w:type="dxa"/>
-            <w:vAlign w:val="center"/>
-          </w:tcPr>
-          <w:p>
-            <w:pPr>
-              <w:jc w:val="center"/>
-              <w:cnfStyle w:val="000000000000" w:firstRow="0" w:lastRow="0" w:firstColumn="0" w:lastColumn="0" w:oddVBand="0" w:evenVBand="0" w:oddHBand="0" w:evenHBand="0" w:firstRowFirstColumn="0" w:firstRowLastColumn="0" w:lastRowFirstColumn="0" w:lastRowLastColumn="0"/>
-              <w:rPr>
-                <w:rStyle w:val="normaltextrun"/>
-                <w:rFonts w:asciiTheme="majorHAnsi" w:hAnsiTheme="majorHAnsi" w:cstheme="majorHAnsi"/>
-                <w:b/>
-                <w:bCs/>
-                <w:color w:val="000000"/>
-                <w:sz w:val="12"/>
-                <w:szCs w:val="12"/>
-                <w:shd w:val="clear" w:color="auto" w:fill="FFFFFF"/>
-              </w:rPr>
-            </w:pPr>
-          </w:p>
-        </w:tc>
-      </w:tr>
-    </w:tbl>
-    <w:p>
-      <w:pPr>
-        <w:jc w:val="both"/>
-        <w:rPr>
-          <w:rStyle w:val="normaltextrun"/>
-          <w:rFonts w:asciiTheme="majorHAnsi" w:hAnsiTheme="majorHAnsi" w:cstheme="majorHAnsi"/>
-          <w:color w:val="000000"/>
-          <w:shd w:val="clear" w:color="auto" w:fill="FFFFFF"/>
-        </w:rPr>
+        <w:pStyle w:val="PargrafodaLista"/>
+        <w:numPr>
+          <w:ilvl w:val="0"/>
+          <w:numId w:val="18"/>
+        </w:numPr>
+      </w:pPr>
+      <w:r>
+        <w:t>Documentação</w:t>
+      </w:r>
+    </w:p>
+    <w:p>
+      <w:pPr>
+        <w:pStyle w:val="PargrafodaLista"/>
+        <w:numPr>
+          <w:ilvl w:val="0"/>
+          <w:numId w:val="18"/>
+        </w:numPr>
+      </w:pPr>
+      <w:r>
+        <w:t>Protótipo do Site</w:t>
+      </w:r>
+    </w:p>
+    <w:p>
+      <w:pPr>
+        <w:pStyle w:val="PargrafodaLista"/>
+        <w:numPr>
+          <w:ilvl w:val="0"/>
+          <w:numId w:val="18"/>
+        </w:numPr>
+      </w:pPr>
+      <w:r>
+        <w:t>Modelagem Lógica</w:t>
+      </w:r>
+    </w:p>
+    <w:p>
+      <w:pPr>
+        <w:pStyle w:val="PargrafodaLista"/>
+        <w:numPr>
+          <w:ilvl w:val="0"/>
+          <w:numId w:val="18"/>
+        </w:numPr>
+      </w:pPr>
+      <w:r>
+        <w:t>Métricas (</w:t>
+      </w:r>
+      <w:proofErr w:type="spellStart"/>
+      <w:r>
+        <w:t>Analytics</w:t>
+      </w:r>
+      <w:proofErr w:type="spellEnd"/>
+      <w:r>
+        <w:t>)</w:t>
+      </w:r>
+    </w:p>
+    <w:p>
+      <w:pPr>
+        <w:pStyle w:val="PargrafodaLista"/>
+        <w:numPr>
+          <w:ilvl w:val="0"/>
+          <w:numId w:val="18"/>
+        </w:numPr>
+      </w:pPr>
+      <w:r>
+        <w:t>Tela inicial</w:t>
+      </w:r>
+    </w:p>
+    <w:p>
+      <w:pPr>
+        <w:pStyle w:val="PargrafodaLista"/>
+        <w:numPr>
+          <w:ilvl w:val="0"/>
+          <w:numId w:val="18"/>
+        </w:numPr>
+      </w:pPr>
+      <w:r>
+        <w:t>Tela de Login</w:t>
+      </w:r>
+    </w:p>
+    <w:p>
+      <w:pPr>
+        <w:pStyle w:val="PargrafodaLista"/>
+        <w:numPr>
+          <w:ilvl w:val="0"/>
+          <w:numId w:val="18"/>
+        </w:numPr>
+      </w:pPr>
+      <w:r>
+        <w:t>Tela de Cadastro</w:t>
+      </w:r>
+    </w:p>
+    <w:p>
+      <w:pPr>
+        <w:pStyle w:val="PargrafodaLista"/>
+        <w:numPr>
+          <w:ilvl w:val="0"/>
+          <w:numId w:val="18"/>
+        </w:numPr>
+      </w:pPr>
+      <w:r>
+        <w:t>Tela Sobre a Autora</w:t>
+      </w:r>
+    </w:p>
+    <w:p>
+      <w:pPr>
+        <w:pStyle w:val="PargrafodaLista"/>
+        <w:numPr>
+          <w:ilvl w:val="0"/>
+          <w:numId w:val="18"/>
+        </w:numPr>
+      </w:pPr>
+      <w:r>
+        <w:t>Tela Blog</w:t>
+      </w:r>
+    </w:p>
+    <w:p>
+      <w:pPr>
+        <w:pStyle w:val="PargrafodaLista"/>
+        <w:numPr>
+          <w:ilvl w:val="0"/>
+          <w:numId w:val="18"/>
+        </w:numPr>
+      </w:pPr>
+      <w:r>
+        <w:t>Tela de Post</w:t>
+      </w:r>
+    </w:p>
+    <w:p>
+      <w:pPr>
+        <w:pStyle w:val="PargrafodaLista"/>
+        <w:numPr>
+          <w:ilvl w:val="0"/>
+          <w:numId w:val="18"/>
+        </w:numPr>
+      </w:pPr>
+      <w:r>
+        <w:t>Integração com o Banco, Cadastro e Login</w:t>
+      </w:r>
+    </w:p>
+    <w:p>
+      <w:pPr>
+        <w:pStyle w:val="PargrafodaLista"/>
+        <w:numPr>
+          <w:ilvl w:val="0"/>
+          <w:numId w:val="18"/>
+        </w:numPr>
+      </w:pPr>
+      <w:r>
+        <w:t>Integração da Tela Post</w:t>
+      </w:r>
+    </w:p>
+    <w:p>
+      <w:pPr>
+        <w:pStyle w:val="PargrafodaLista"/>
+        <w:numPr>
+          <w:ilvl w:val="0"/>
+          <w:numId w:val="18"/>
+        </w:numPr>
+      </w:pPr>
+      <w:r>
+        <w:t>Tela Dashboard</w:t>
+      </w:r>
+    </w:p>
+    <w:p>
+      <w:pPr>
+        <w:pStyle w:val="PargrafodaLista"/>
+        <w:numPr>
+          <w:ilvl w:val="0"/>
+          <w:numId w:val="18"/>
+        </w:numPr>
+      </w:pPr>
+      <w:r>
+        <w:t xml:space="preserve">Integração da </w:t>
+      </w:r>
+      <w:proofErr w:type="spellStart"/>
+      <w:r>
+        <w:t>Dashbord</w:t>
+      </w:r>
+      <w:proofErr w:type="spellEnd"/>
+      <w:r>
+        <w:t xml:space="preserve"> com Banco</w:t>
+      </w:r>
+    </w:p>
+    <w:p>
+      <w:pPr>
+        <w:pStyle w:val="PargrafodaLista"/>
       </w:pPr>
     </w:p>
     <w:p>
@@ -2479,17 +2323,74 @@
         <w:jc w:val="both"/>
         <w:rPr>
           <w:rFonts w:ascii="Arial" w:eastAsia="Arial" w:hAnsi="Arial" w:cs="Arial"/>
-          <w:sz w:val="24"/>
-          <w:szCs w:val="24"/>
-        </w:rPr>
-      </w:pPr>
-      <w:r>
+        </w:rPr>
+      </w:pPr>
+      <w:r>
+        <w:rPr>
+          <w:rFonts w:eastAsia="Arial" w:cstheme="minorHAnsi"/>
+        </w:rPr>
+        <w:t>O site está restrito somente a conteúdos relacionados a astronomia.</w:t>
+      </w:r>
+    </w:p>
+    <w:p>
+      <w:pPr>
+        <w:pStyle w:val="PargrafodaLista"/>
+        <w:spacing w:after="240" w:line="240" w:lineRule="auto"/>
+        <w:jc w:val="both"/>
         <w:rPr>
           <w:rFonts w:ascii="Arial" w:eastAsia="Arial" w:hAnsi="Arial" w:cs="Arial"/>
           <w:sz w:val="24"/>
           <w:szCs w:val="24"/>
         </w:rPr>
-        <w:t>...</w:t>
+      </w:pPr>
+    </w:p>
+    <w:p>
+      <w:pPr>
+        <w:pStyle w:val="PargrafodaLista"/>
+        <w:numPr>
+          <w:ilvl w:val="0"/>
+          <w:numId w:val="2"/>
+        </w:numPr>
+        <w:jc w:val="both"/>
+        <w:rPr>
+          <w:rFonts w:cstheme="minorHAnsi"/>
+        </w:rPr>
+      </w:pPr>
+      <w:r>
+        <w:rPr>
+          <w:rFonts w:cstheme="minorHAnsi"/>
+        </w:rPr>
+        <w:t>O projeto n</w:t>
+      </w:r>
+      <w:r>
+        <w:rPr>
+          <w:rFonts w:cstheme="minorHAnsi"/>
+        </w:rPr>
+        <w:t xml:space="preserve">ão inclui </w:t>
+      </w:r>
+      <w:r>
+        <w:rPr>
+          <w:rFonts w:cstheme="minorHAnsi"/>
+        </w:rPr>
+        <w:t>a responsividade do site</w:t>
+      </w:r>
+      <w:r>
+        <w:rPr>
+          <w:rFonts w:cstheme="minorHAnsi"/>
+        </w:rPr>
+        <w:t xml:space="preserve"> para celular, </w:t>
+      </w:r>
+      <w:r>
+        <w:rPr>
+          <w:rFonts w:cstheme="minorHAnsi"/>
+        </w:rPr>
+        <w:t>focando meramente no</w:t>
+      </w:r>
+      <w:r>
+        <w:rPr>
+          <w:rFonts w:cstheme="minorHAnsi"/>
+        </w:rPr>
+        <w:t xml:space="preserve"> desenvolvimento para computadores.</w:t>
       </w:r>
     </w:p>
     <w:p>
@@ -2524,6 +2425,7 @@
           <w:sz w:val="24"/>
           <w:szCs w:val="24"/>
         </w:rPr>
+        <w:lastRenderedPageBreak/>
         <w:t>MACRO CRONOGRAMA</w:t>
       </w:r>
       <w:r>
@@ -2691,7 +2593,6 @@
         <w:rPr>
           <w:rFonts w:cstheme="minorHAnsi"/>
         </w:rPr>
-        <w:lastRenderedPageBreak/>
         <w:t>1</w:t>
       </w:r>
       <w:r>
@@ -3855,6 +3756,119 @@
     </w:lvl>
   </w:abstractNum>
   <w:abstractNum w:abstractNumId="5" w15:restartNumberingAfterBreak="0">
+    <w:nsid w:val="437A6058"/>
+    <w:multiLevelType w:val="hybridMultilevel"/>
+    <w:tmpl w:val="A870789C"/>
+    <w:lvl w:ilvl="0" w:tplc="04160001">
+      <w:start w:val="1"/>
+      <w:numFmt w:val="bullet"/>
+      <w:lvlText w:val=""/>
+      <w:lvlJc w:val="left"/>
+      <w:pPr>
+        <w:ind w:left="720" w:hanging="360"/>
+      </w:pPr>
+      <w:rPr>
+        <w:rFonts w:ascii="Symbol" w:hAnsi="Symbol" w:hint="default"/>
+      </w:rPr>
+    </w:lvl>
+    <w:lvl w:ilvl="1" w:tplc="04160003" w:tentative="1">
+      <w:start w:val="1"/>
+      <w:numFmt w:val="bullet"/>
+      <w:lvlText w:val="o"/>
+      <w:lvlJc w:val="left"/>
+      <w:pPr>
+        <w:ind w:left="1440" w:hanging="360"/>
+      </w:pPr>
+      <w:rPr>
+        <w:rFonts w:ascii="Courier New" w:hAnsi="Courier New" w:cs="Courier New" w:hint="default"/>
+      </w:rPr>
+    </w:lvl>
+    <w:lvl w:ilvl="2" w:tplc="04160005" w:tentative="1">
+      <w:start w:val="1"/>
+      <w:numFmt w:val="bullet"/>
+      <w:lvlText w:val=""/>
+      <w:lvlJc w:val="left"/>
+      <w:pPr>
+        <w:ind w:left="2160" w:hanging="360"/>
+      </w:pPr>
+      <w:rPr>
+        <w:rFonts w:ascii="Wingdings" w:hAnsi="Wingdings" w:hint="default"/>
+      </w:rPr>
+    </w:lvl>
+    <w:lvl w:ilvl="3" w:tplc="04160001" w:tentative="1">
+      <w:start w:val="1"/>
+      <w:numFmt w:val="bullet"/>
+      <w:lvlText w:val=""/>
+      <w:lvlJc w:val="left"/>
+      <w:pPr>
+        <w:ind w:left="2880" w:hanging="360"/>
+      </w:pPr>
+      <w:rPr>
+        <w:rFonts w:ascii="Symbol" w:hAnsi="Symbol" w:hint="default"/>
+      </w:rPr>
+    </w:lvl>
+    <w:lvl w:ilvl="4" w:tplc="04160003" w:tentative="1">
+      <w:start w:val="1"/>
+      <w:numFmt w:val="bullet"/>
+      <w:lvlText w:val="o"/>
+      <w:lvlJc w:val="left"/>
+      <w:pPr>
+        <w:ind w:left="3600" w:hanging="360"/>
+      </w:pPr>
+      <w:rPr>
+        <w:rFonts w:ascii="Courier New" w:hAnsi="Courier New" w:cs="Courier New" w:hint="default"/>
+      </w:rPr>
+    </w:lvl>
+    <w:lvl w:ilvl="5" w:tplc="04160005" w:tentative="1">
+      <w:start w:val="1"/>
+      <w:numFmt w:val="bullet"/>
+      <w:lvlText w:val=""/>
+      <w:lvlJc w:val="left"/>
+      <w:pPr>
+        <w:ind w:left="4320" w:hanging="360"/>
+      </w:pPr>
+      <w:rPr>
+        <w:rFonts w:ascii="Wingdings" w:hAnsi="Wingdings" w:hint="default"/>
+      </w:rPr>
+    </w:lvl>
+    <w:lvl w:ilvl="6" w:tplc="04160001" w:tentative="1">
+      <w:start w:val="1"/>
+      <w:numFmt w:val="bullet"/>
+      <w:lvlText w:val=""/>
+      <w:lvlJc w:val="left"/>
+      <w:pPr>
+        <w:ind w:left="5040" w:hanging="360"/>
+      </w:pPr>
+      <w:rPr>
+        <w:rFonts w:ascii="Symbol" w:hAnsi="Symbol" w:hint="default"/>
+      </w:rPr>
+    </w:lvl>
+    <w:lvl w:ilvl="7" w:tplc="04160003" w:tentative="1">
+      <w:start w:val="1"/>
+      <w:numFmt w:val="bullet"/>
+      <w:lvlText w:val="o"/>
+      <w:lvlJc w:val="left"/>
+      <w:pPr>
+        <w:ind w:left="5760" w:hanging="360"/>
+      </w:pPr>
+      <w:rPr>
+        <w:rFonts w:ascii="Courier New" w:hAnsi="Courier New" w:cs="Courier New" w:hint="default"/>
+      </w:rPr>
+    </w:lvl>
+    <w:lvl w:ilvl="8" w:tplc="04160005" w:tentative="1">
+      <w:start w:val="1"/>
+      <w:numFmt w:val="bullet"/>
+      <w:lvlText w:val=""/>
+      <w:lvlJc w:val="left"/>
+      <w:pPr>
+        <w:ind w:left="6480" w:hanging="360"/>
+      </w:pPr>
+      <w:rPr>
+        <w:rFonts w:ascii="Wingdings" w:hAnsi="Wingdings" w:hint="default"/>
+      </w:rPr>
+    </w:lvl>
+  </w:abstractNum>
+  <w:abstractNum w:abstractNumId="6" w15:restartNumberingAfterBreak="0">
     <w:nsid w:val="470B3727"/>
     <w:multiLevelType w:val="hybridMultilevel"/>
     <w:tmpl w:val="6462927A"/>
@@ -3943,7 +3957,7 @@
       </w:pPr>
     </w:lvl>
   </w:abstractNum>
-  <w:abstractNum w:abstractNumId="6" w15:restartNumberingAfterBreak="0">
+  <w:abstractNum w:abstractNumId="7" w15:restartNumberingAfterBreak="0">
     <w:nsid w:val="50132264"/>
     <w:multiLevelType w:val="hybridMultilevel"/>
     <w:tmpl w:val="128A7E26"/>
@@ -4056,7 +4070,7 @@
       </w:rPr>
     </w:lvl>
   </w:abstractNum>
-  <w:abstractNum w:abstractNumId="7" w15:restartNumberingAfterBreak="0">
+  <w:abstractNum w:abstractNumId="8" w15:restartNumberingAfterBreak="0">
     <w:nsid w:val="52F124A1"/>
     <w:multiLevelType w:val="hybridMultilevel"/>
     <w:tmpl w:val="55749838"/>
@@ -4169,7 +4183,7 @@
       </w:rPr>
     </w:lvl>
   </w:abstractNum>
-  <w:abstractNum w:abstractNumId="8" w15:restartNumberingAfterBreak="0">
+  <w:abstractNum w:abstractNumId="9" w15:restartNumberingAfterBreak="0">
     <w:nsid w:val="56F12DBB"/>
     <w:multiLevelType w:val="hybridMultilevel"/>
     <w:tmpl w:val="3B1CED90"/>
@@ -4282,7 +4296,7 @@
       </w:rPr>
     </w:lvl>
   </w:abstractNum>
-  <w:abstractNum w:abstractNumId="9" w15:restartNumberingAfterBreak="0">
+  <w:abstractNum w:abstractNumId="10" w15:restartNumberingAfterBreak="0">
     <w:nsid w:val="59456293"/>
     <w:multiLevelType w:val="hybridMultilevel"/>
     <w:tmpl w:val="B59EF8F6"/>
@@ -4395,7 +4409,7 @@
       </w:rPr>
     </w:lvl>
   </w:abstractNum>
-  <w:abstractNum w:abstractNumId="10" w15:restartNumberingAfterBreak="0">
+  <w:abstractNum w:abstractNumId="11" w15:restartNumberingAfterBreak="0">
     <w:nsid w:val="5C737756"/>
     <w:multiLevelType w:val="hybridMultilevel"/>
     <w:tmpl w:val="BB285F2E"/>
@@ -4481,7 +4495,7 @@
       </w:pPr>
     </w:lvl>
   </w:abstractNum>
-  <w:abstractNum w:abstractNumId="11" w15:restartNumberingAfterBreak="0">
+  <w:abstractNum w:abstractNumId="12" w15:restartNumberingAfterBreak="0">
     <w:nsid w:val="6F9C7048"/>
     <w:multiLevelType w:val="hybridMultilevel"/>
     <w:tmpl w:val="8D16F40A"/>
@@ -4594,7 +4608,7 @@
       </w:rPr>
     </w:lvl>
   </w:abstractNum>
-  <w:abstractNum w:abstractNumId="12" w15:restartNumberingAfterBreak="0">
+  <w:abstractNum w:abstractNumId="13" w15:restartNumberingAfterBreak="0">
     <w:nsid w:val="748F698C"/>
     <w:multiLevelType w:val="hybridMultilevel"/>
     <w:tmpl w:val="C37E7066"/>
@@ -4707,7 +4721,7 @@
       </w:rPr>
     </w:lvl>
   </w:abstractNum>
-  <w:abstractNum w:abstractNumId="13" w15:restartNumberingAfterBreak="0">
+  <w:abstractNum w:abstractNumId="14" w15:restartNumberingAfterBreak="0">
     <w:nsid w:val="762D6F50"/>
     <w:multiLevelType w:val="hybridMultilevel"/>
     <w:tmpl w:val="4DD08304"/>
@@ -4820,7 +4834,7 @@
       </w:rPr>
     </w:lvl>
   </w:abstractNum>
-  <w:abstractNum w:abstractNumId="14" w15:restartNumberingAfterBreak="0">
+  <w:abstractNum w:abstractNumId="15" w15:restartNumberingAfterBreak="0">
     <w:nsid w:val="77C6479D"/>
     <w:multiLevelType w:val="multilevel"/>
     <w:tmpl w:val="1CE857D6"/>
@@ -4969,7 +4983,7 @@
       </w:rPr>
     </w:lvl>
   </w:abstractNum>
-  <w:abstractNum w:abstractNumId="15" w15:restartNumberingAfterBreak="0">
+  <w:abstractNum w:abstractNumId="16" w15:restartNumberingAfterBreak="0">
     <w:nsid w:val="7B8B5FAA"/>
     <w:multiLevelType w:val="hybridMultilevel"/>
     <w:tmpl w:val="82685278"/>
@@ -5082,7 +5096,7 @@
       </w:rPr>
     </w:lvl>
   </w:abstractNum>
-  <w:abstractNum w:abstractNumId="16" w15:restartNumberingAfterBreak="0">
+  <w:abstractNum w:abstractNumId="17" w15:restartNumberingAfterBreak="0">
     <w:nsid w:val="7BC1A5C3"/>
     <w:multiLevelType w:val="hybridMultilevel"/>
     <w:tmpl w:val="4AE6C8AA"/>
@@ -5196,55 +5210,58 @@
     </w:lvl>
   </w:abstractNum>
   <w:num w:numId="1" w16cid:durableId="363596370">
-    <w:abstractNumId w:val="16"/>
+    <w:abstractNumId w:val="17"/>
   </w:num>
   <w:num w:numId="2" w16cid:durableId="500005647">
-    <w:abstractNumId w:val="7"/>
+    <w:abstractNumId w:val="8"/>
   </w:num>
   <w:num w:numId="3" w16cid:durableId="179634785">
-    <w:abstractNumId w:val="15"/>
+    <w:abstractNumId w:val="16"/>
   </w:num>
   <w:num w:numId="4" w16cid:durableId="1771924720">
     <w:abstractNumId w:val="0"/>
   </w:num>
   <w:num w:numId="5" w16cid:durableId="264264311">
-    <w:abstractNumId w:val="9"/>
+    <w:abstractNumId w:val="10"/>
   </w:num>
   <w:num w:numId="6" w16cid:durableId="360280253">
     <w:abstractNumId w:val="3"/>
   </w:num>
   <w:num w:numId="7" w16cid:durableId="1544488928">
-    <w:abstractNumId w:val="8"/>
+    <w:abstractNumId w:val="9"/>
   </w:num>
   <w:num w:numId="8" w16cid:durableId="916935064">
+    <w:abstractNumId w:val="14"/>
+  </w:num>
+  <w:num w:numId="9" w16cid:durableId="441462732">
     <w:abstractNumId w:val="13"/>
   </w:num>
-  <w:num w:numId="9" w16cid:durableId="441462732">
-    <w:abstractNumId w:val="12"/>
-  </w:num>
   <w:num w:numId="10" w16cid:durableId="1661736996">
-    <w:abstractNumId w:val="10"/>
+    <w:abstractNumId w:val="11"/>
   </w:num>
   <w:num w:numId="11" w16cid:durableId="1172455509">
     <w:abstractNumId w:val="4"/>
   </w:num>
   <w:num w:numId="12" w16cid:durableId="153641466">
-    <w:abstractNumId w:val="11"/>
+    <w:abstractNumId w:val="12"/>
   </w:num>
   <w:num w:numId="13" w16cid:durableId="430053528">
-    <w:abstractNumId w:val="14"/>
+    <w:abstractNumId w:val="15"/>
   </w:num>
   <w:num w:numId="14" w16cid:durableId="1525443615">
     <w:abstractNumId w:val="2"/>
   </w:num>
   <w:num w:numId="15" w16cid:durableId="865563590">
-    <w:abstractNumId w:val="5"/>
+    <w:abstractNumId w:val="6"/>
   </w:num>
   <w:num w:numId="16" w16cid:durableId="1683900704">
     <w:abstractNumId w:val="1"/>
   </w:num>
   <w:num w:numId="17" w16cid:durableId="1712917733">
-    <w:abstractNumId w:val="6"/>
+    <w:abstractNumId w:val="7"/>
+  </w:num>
+  <w:num w:numId="18" w16cid:durableId="480387292">
+    <w:abstractNumId w:val="5"/>
   </w:num>
 </w:numbering>
 </file>

</xml_diff>